<commit_message>
changes nomes, minor bugs e relatorio
</commit_message>
<xml_diff>
--- a/ProjetoDa/REAL STAND.docx
+++ b/ProjetoDa/REAL STAND.docx
@@ -163,19 +163,8 @@
         <w:rPr>
           <w:sz w:val="32"/>
           <w:szCs w:val="32"/>
-          <w:u w:val="single"/>
-        </w:rPr>
-        <w:t>Co</w:t>
-      </w:r>
-      <w:bookmarkStart w:id="0" w:name="_GoBack"/>
-      <w:bookmarkEnd w:id="0"/>
-      <w:r>
-        <w:rPr>
-          <w:sz w:val="32"/>
-          <w:szCs w:val="32"/>
-          <w:u w:val="single"/>
-        </w:rPr>
-        <w:t>nceição</w:t>
+        </w:rPr>
+        <w:t>Conceição</w:t>
       </w:r>
       <w:r>
         <w:rPr>
@@ -204,8 +193,11 @@
     <w:sdt>
       <w:sdtPr>
         <w:rPr>
+          <w:rFonts w:asciiTheme="minorHAnsi" w:eastAsiaTheme="minorHAnsi" w:hAnsiTheme="minorHAnsi" w:cstheme="minorBidi"/>
+          <w:color w:val="auto"/>
           <w:sz w:val="52"/>
           <w:szCs w:val="52"/>
+          <w:lang w:eastAsia="en-US"/>
         </w:rPr>
         <w:id w:val="567617408"/>
         <w:docPartObj>
@@ -215,13 +207,10 @@
       </w:sdtPr>
       <w:sdtEndPr>
         <w:rPr>
-          <w:rFonts w:asciiTheme="minorHAnsi" w:eastAsiaTheme="minorHAnsi" w:hAnsiTheme="minorHAnsi" w:cstheme="minorBidi"/>
           <w:b/>
           <w:bCs/>
-          <w:color w:val="auto"/>
           <w:sz w:val="40"/>
           <w:szCs w:val="40"/>
-          <w:lang w:eastAsia="en-US"/>
         </w:rPr>
       </w:sdtEndPr>
       <w:sdtContent>
@@ -664,7 +653,7 @@
           <w:szCs w:val="40"/>
         </w:rPr>
       </w:pPr>
-      <w:bookmarkStart w:id="1" w:name="_Toc11272609"/>
+      <w:bookmarkStart w:id="0" w:name="_Toc11272609"/>
       <w:r>
         <w:rPr>
           <w:sz w:val="40"/>
@@ -679,7 +668,7 @@
         </w:rPr>
         <w:t>ntrodução</w:t>
       </w:r>
-      <w:bookmarkEnd w:id="1"/>
+      <w:bookmarkEnd w:id="0"/>
     </w:p>
     <w:p>
       <w:pPr>
@@ -772,7 +761,7 @@
           <w:szCs w:val="40"/>
         </w:rPr>
       </w:pPr>
-      <w:bookmarkStart w:id="2" w:name="_Toc11272610"/>
+      <w:bookmarkStart w:id="1" w:name="_Toc11272610"/>
       <w:r>
         <w:rPr>
           <w:sz w:val="40"/>
@@ -780,7 +769,7 @@
         </w:rPr>
         <w:t>Manual de Utilização</w:t>
       </w:r>
-      <w:bookmarkEnd w:id="2"/>
+      <w:bookmarkEnd w:id="1"/>
     </w:p>
     <w:p>
       <w:pPr>
@@ -992,105 +981,23 @@
           <w:sz w:val="32"/>
           <w:szCs w:val="32"/>
         </w:rPr>
-        <w:t>A funcionalidade da</w:t>
-      </w:r>
-      <w:r>
-        <w:rPr>
-          <w:sz w:val="32"/>
-          <w:szCs w:val="32"/>
-        </w:rPr>
-        <w:t xml:space="preserve"> Gestão de Aluguer permite:</w:t>
-      </w:r>
-      <w:r>
-        <w:rPr>
-          <w:sz w:val="32"/>
-          <w:szCs w:val="32"/>
-        </w:rPr>
-        <w:t xml:space="preserve"> Adicionar um</w:t>
-      </w:r>
-      <w:r>
-        <w:rPr>
-          <w:sz w:val="32"/>
-          <w:szCs w:val="32"/>
-        </w:rPr>
-        <w:t xml:space="preserve"> carro</w:t>
-      </w:r>
-      <w:r>
-        <w:rPr>
-          <w:sz w:val="32"/>
-          <w:szCs w:val="32"/>
-        </w:rPr>
-        <w:t xml:space="preserve"> de Aluguer;</w:t>
-      </w:r>
-      <w:r>
-        <w:rPr>
-          <w:sz w:val="32"/>
-          <w:szCs w:val="32"/>
-        </w:rPr>
-        <w:t xml:space="preserve"> </w:t>
-      </w:r>
-      <w:r>
-        <w:rPr>
-          <w:sz w:val="32"/>
-          <w:szCs w:val="32"/>
-        </w:rPr>
-        <w:t>Eliminar um</w:t>
-      </w:r>
-      <w:r>
-        <w:rPr>
-          <w:sz w:val="32"/>
-          <w:szCs w:val="32"/>
-        </w:rPr>
-        <w:t xml:space="preserve"> carro </w:t>
-      </w:r>
-      <w:r>
-        <w:rPr>
-          <w:sz w:val="32"/>
-          <w:szCs w:val="32"/>
-        </w:rPr>
-        <w:t>de A</w:t>
-      </w:r>
-      <w:r>
-        <w:rPr>
-          <w:sz w:val="32"/>
-          <w:szCs w:val="32"/>
-        </w:rPr>
-        <w:t>luguer</w:t>
-      </w:r>
-      <w:r>
-        <w:rPr>
-          <w:sz w:val="32"/>
-          <w:szCs w:val="32"/>
-        </w:rPr>
-        <w:t>;</w:t>
-      </w:r>
-      <w:r>
-        <w:rPr>
-          <w:sz w:val="32"/>
-          <w:szCs w:val="32"/>
-        </w:rPr>
-        <w:t xml:space="preserve"> Criar </w:t>
-      </w:r>
-      <w:r>
-        <w:rPr>
-          <w:sz w:val="32"/>
-          <w:szCs w:val="32"/>
-        </w:rPr>
-        <w:t>A</w:t>
-      </w:r>
-      <w:r>
-        <w:rPr>
-          <w:sz w:val="32"/>
-          <w:szCs w:val="32"/>
-        </w:rPr>
-        <w:t>luguer</w:t>
-      </w:r>
-      <w:r>
-        <w:rPr>
-          <w:sz w:val="32"/>
-          <w:szCs w:val="32"/>
-        </w:rPr>
-        <w:t xml:space="preserve"> (Associado a um cliente e a um carro de Aluguer; Editar parcialmente o Aluguer (Se não tiver sido emitida Fatura); Eliminar o Aluguer (Se não tiver sido emitida Fatura); E Emitir uma Fatura. </w:t>
+        <w:t xml:space="preserve">A funcionalidade da Gestão de Aluguer permite: Adicionar um carro de Aluguer; Eliminar um carro de Aluguer; Criar Aluguer (Associado a um cliente e a um carro de Aluguer; Editar parcialmente o Aluguer (Se não tiver sido emitida Fatura); </w:t>
+      </w:r>
+      <w:proofErr w:type="gramStart"/>
+      <w:r>
+        <w:rPr>
+          <w:sz w:val="32"/>
+          <w:szCs w:val="32"/>
+        </w:rPr>
+        <w:t>Eliminar</w:t>
+      </w:r>
+      <w:proofErr w:type="gramEnd"/>
+      <w:r>
+        <w:rPr>
+          <w:sz w:val="32"/>
+          <w:szCs w:val="32"/>
+        </w:rPr>
+        <w:t xml:space="preserve"> o Aluguer (Se não tiver sido emitida Fatura); E Emitir uma Fatura. </w:t>
       </w:r>
     </w:p>
     <w:p>
@@ -1115,35 +1022,23 @@
           <w:sz w:val="32"/>
           <w:szCs w:val="32"/>
         </w:rPr>
-        <w:t xml:space="preserve">A funcionalidade de </w:t>
-      </w:r>
-      <w:r>
-        <w:rPr>
-          <w:sz w:val="32"/>
-          <w:szCs w:val="32"/>
-        </w:rPr>
-        <w:t>Gestão de Vendas</w:t>
-      </w:r>
-      <w:r>
-        <w:rPr>
-          <w:sz w:val="32"/>
-          <w:szCs w:val="32"/>
-        </w:rPr>
-        <w:t xml:space="preserve"> </w:t>
-      </w:r>
-      <w:r>
-        <w:rPr>
-          <w:sz w:val="32"/>
-          <w:szCs w:val="32"/>
-        </w:rPr>
-        <w:t>permite: Adicionar</w:t>
-      </w:r>
-      <w:r>
-        <w:rPr>
-          <w:sz w:val="32"/>
-          <w:szCs w:val="32"/>
-        </w:rPr>
-        <w:t xml:space="preserve"> um carro de Venda; Eliminar o Carro de Venda (se ainda não tiver sido Vendido); Criar um venda (associado a um cliente e ao carro de Venda); Editar Venda (se não tiver sido emitida Fatura e se a venda não estiver no estado “Concluída”); E Emitir uma Fatura.</w:t>
+        <w:t xml:space="preserve">A funcionalidade de Gestão de Vendas permite: Adicionar um carro de Venda; </w:t>
+      </w:r>
+      <w:proofErr w:type="gramStart"/>
+      <w:r>
+        <w:rPr>
+          <w:sz w:val="32"/>
+          <w:szCs w:val="32"/>
+        </w:rPr>
+        <w:t>Eliminar</w:t>
+      </w:r>
+      <w:proofErr w:type="gramEnd"/>
+      <w:r>
+        <w:rPr>
+          <w:sz w:val="32"/>
+          <w:szCs w:val="32"/>
+        </w:rPr>
+        <w:t xml:space="preserve"> o Carro de Venda (se ainda não tiver sido Vendido); Criar um venda (associado a um cliente e ao carro de Venda); Editar Venda (se não tiver sido emitida Fatura e se a venda não estiver no estado “Concluída”); E Emitir uma Fatura.</w:t>
       </w:r>
     </w:p>
     <w:p>
@@ -1169,7 +1064,7 @@
           <w:szCs w:val="40"/>
         </w:rPr>
       </w:pPr>
-      <w:bookmarkStart w:id="3" w:name="_Toc11272611"/>
+      <w:bookmarkStart w:id="2" w:name="_Toc11272611"/>
       <w:r>
         <w:rPr>
           <w:sz w:val="40"/>
@@ -1206,22 +1101,31 @@
         </w:rPr>
         <w:t>elação ao Enunciado</w:t>
       </w:r>
+      <w:bookmarkEnd w:id="2"/>
+    </w:p>
+    <w:p>
+      <w:pPr>
+        <w:jc w:val="both"/>
+        <w:rPr>
+          <w:sz w:val="32"/>
+          <w:szCs w:val="32"/>
+        </w:rPr>
+      </w:pPr>
+      <w:r>
+        <w:rPr>
+          <w:sz w:val="32"/>
+          <w:szCs w:val="32"/>
+        </w:rPr>
+        <w:t xml:space="preserve">Foi removida a propriedade Estado do Carro de Aluguer uma vez que não o considerávamos necessário para o bom funcionamento </w:t>
+      </w:r>
+      <w:bookmarkStart w:id="3" w:name="_GoBack"/>
       <w:bookmarkEnd w:id="3"/>
-    </w:p>
-    <w:p>
-      <w:pPr>
-        <w:jc w:val="both"/>
-        <w:rPr>
-          <w:sz w:val="32"/>
-          <w:szCs w:val="32"/>
-        </w:rPr>
-      </w:pPr>
-      <w:r>
-        <w:rPr>
-          <w:sz w:val="32"/>
-          <w:szCs w:val="32"/>
-        </w:rPr>
-        <w:t xml:space="preserve">Foi removida a propriedade Estado do Carro de Aluguer uma vez que não o considerávamos necessário para o bom funcionamento do programa da forma como este está organizado. </w:t>
+      <w:r>
+        <w:rPr>
+          <w:sz w:val="32"/>
+          <w:szCs w:val="32"/>
+        </w:rPr>
+        <w:t xml:space="preserve">do programa da forma como este está organizado. </w:t>
       </w:r>
     </w:p>
     <w:p>
@@ -2240,7 +2144,7 @@
 </file>
 
 <file path=customXml/itemProps1.xml><?xml version="1.0" encoding="utf-8"?>
-<ds:datastoreItem xmlns:ds="http://schemas.openxmlformats.org/officeDocument/2006/customXml" ds:itemID="{3C954FB8-9914-4F99-BAA3-D7E3DB6553B8}">
+<ds:datastoreItem xmlns:ds="http://schemas.openxmlformats.org/officeDocument/2006/customXml" ds:itemID="{4B5B6BC5-7E02-464F-B56F-E84DDEC4A4B6}">
   <ds:schemaRefs>
     <ds:schemaRef ds:uri="http://schemas.openxmlformats.org/officeDocument/2006/bibliography"/>
   </ds:schemaRefs>

</xml_diff>